<commit_message>
#444 - Code and Design doc update
</commit_message>
<xml_diff>
--- a/design/Design Specification - Capture - July2015 GH444 Display Lifts per week not accurate for existing customers with multiple lifts per day.docx
+++ b/design/Design Specification - Capture - July2015 GH444 Display Lifts per week not accurate for existing customers with multiple lifts per day.docx
@@ -2343,21 +2343,19 @@
         <w:rPr>
           <w:rFonts w:asciiTheme="minorHAnsi" w:hAnsiTheme="minorHAnsi"/>
         </w:rPr>
-        <w:t xml:space="preserve">Since the Lifts per period in STR for existing customers I handled as number of days serviced in a week because it takes into consideration the period as well and as per logic the period is not always 1 week if there are more than 1 number of lifts in a particular day of the week i.e. if a customer is serviced every Monday and </w:t>
-      </w:r>
-      <w:proofErr w:type="spellStart"/>
-      <w:r>
-        <w:rPr>
-          <w:rFonts w:asciiTheme="minorHAnsi" w:hAnsiTheme="minorHAnsi"/>
-        </w:rPr>
-        <w:t>Thrrsday</w:t>
-      </w:r>
-      <w:proofErr w:type="spellEnd"/>
-      <w:r>
-        <w:rPr>
-          <w:rFonts w:asciiTheme="minorHAnsi" w:hAnsiTheme="minorHAnsi"/>
-        </w:rPr>
-        <w:t xml:space="preserve"> of the week and on every Monday it is serviced twice then the number of lifts per period is “ 3 x Week” whereas in STR it is shown as “2 x Week” because Period in this case is adjusted from 1 to 1.5 to consider the extra lift on the Monday.</w:t>
+        <w:t xml:space="preserve">Since the Lifts per period in STR for existing customers I handled as number of days serviced in a week because it takes into consideration the period as well and as per logic the period is not always 1 week if there are more than 1 number of lifts in a particular day of the week i.e. if a customer </w:t>
+      </w:r>
+      <w:r>
+        <w:rPr>
+          <w:rFonts w:asciiTheme="minorHAnsi" w:hAnsiTheme="minorHAnsi"/>
+        </w:rPr>
+        <w:t>is serviced every Monday and Thu</w:t>
+      </w:r>
+      <w:r>
+        <w:rPr>
+          <w:rFonts w:asciiTheme="minorHAnsi" w:hAnsiTheme="minorHAnsi"/>
+        </w:rPr>
+        <w:t>rsday of the week and on every Monday it is serviced twice then the number of lifts per period is “ 3 x Week” whereas in STR it is shown as “2 x Week” because Period in this case is adjusted from 1 to 1.5 to consider the extra lift on the Monday.</w:t>
       </w:r>
     </w:p>
     <w:p>
@@ -2563,7 +2561,26 @@
       </w:r>
       <w:proofErr w:type="spellEnd"/>
       <w:r>
-        <w:t xml:space="preserve"> library function “Get Customer Site Container Groups”.</w:t>
+        <w:t xml:space="preserve"> library function “Get </w:t>
+      </w:r>
+      <w:r>
+        <w:t xml:space="preserve">Customer Site Container Groups” for the HTML table in service offering screen and to fix it on the line item grid, proposal and CSA we have to create a new Config level variable which takes into account the multiple lifts in a day. </w:t>
+      </w:r>
+      <w:proofErr w:type="gramStart"/>
+      <w:r>
+        <w:t>“</w:t>
+      </w:r>
+      <w:proofErr w:type="spellStart"/>
+      <w:r>
+        <w:t>liftsPerContainer_curr_readonly</w:t>
+      </w:r>
+      <w:proofErr w:type="spellEnd"/>
+      <w:r>
+        <w:t>”.</w:t>
+      </w:r>
+      <w:proofErr w:type="gramEnd"/>
+      <w:r>
+        <w:t xml:space="preserve"> </w:t>
       </w:r>
     </w:p>
     <w:p>
@@ -2668,7 +2685,7 @@
           <w:sz w:val="22"/>
           <w:szCs w:val="22"/>
         </w:rPr>
-        <w:t>No n</w:t>
+        <w:t>N</w:t>
       </w:r>
       <w:r>
         <w:rPr>
@@ -2676,7 +2693,7 @@
           <w:sz w:val="22"/>
           <w:szCs w:val="22"/>
         </w:rPr>
-        <w:t>ew variables</w:t>
+        <w:t xml:space="preserve">ew </w:t>
       </w:r>
       <w:r>
         <w:rPr>
@@ -2684,7 +2701,7 @@
           <w:sz w:val="22"/>
           <w:szCs w:val="22"/>
         </w:rPr>
-        <w:t xml:space="preserve"> are created hence this fix</w:t>
+        <w:t>Config level variable is</w:t>
       </w:r>
       <w:r>
         <w:rPr>
@@ -2692,7 +2709,7 @@
           <w:sz w:val="22"/>
           <w:szCs w:val="22"/>
         </w:rPr>
-        <w:t xml:space="preserve"> </w:t>
+        <w:t xml:space="preserve"> created</w:t>
       </w:r>
       <w:r>
         <w:rPr>
@@ -2700,14 +2717,48 @@
           <w:sz w:val="22"/>
           <w:szCs w:val="22"/>
         </w:rPr>
-        <w:t>should not affect InfoPro AAE process</w:t>
-      </w:r>
+        <w:t xml:space="preserve"> but it has no effect on </w:t>
+      </w:r>
+      <w:proofErr w:type="spellStart"/>
       <w:r>
         <w:rPr>
           <w:rFonts w:asciiTheme="minorHAnsi" w:hAnsiTheme="minorHAnsi"/>
           <w:sz w:val="22"/>
           <w:szCs w:val="22"/>
         </w:rPr>
+        <w:t>infopro</w:t>
+      </w:r>
+      <w:proofErr w:type="spellEnd"/>
+      <w:r>
+        <w:rPr>
+          <w:rFonts w:asciiTheme="minorHAnsi" w:hAnsiTheme="minorHAnsi"/>
+          <w:sz w:val="22"/>
+          <w:szCs w:val="22"/>
+        </w:rPr>
+        <w:t xml:space="preserve"> hence this fix</w:t>
+      </w:r>
+      <w:r>
+        <w:rPr>
+          <w:rFonts w:asciiTheme="minorHAnsi" w:hAnsiTheme="minorHAnsi"/>
+          <w:sz w:val="22"/>
+          <w:szCs w:val="22"/>
+        </w:rPr>
+        <w:t xml:space="preserve"> </w:t>
+      </w:r>
+      <w:r>
+        <w:rPr>
+          <w:rFonts w:asciiTheme="minorHAnsi" w:hAnsiTheme="minorHAnsi"/>
+          <w:sz w:val="22"/>
+          <w:szCs w:val="22"/>
+        </w:rPr>
+        <w:t>should not affect InfoPro AAE process</w:t>
+      </w:r>
+      <w:r>
+        <w:rPr>
+          <w:rFonts w:asciiTheme="minorHAnsi" w:hAnsiTheme="minorHAnsi"/>
+          <w:sz w:val="22"/>
+          <w:szCs w:val="22"/>
+        </w:rPr>
         <w:t>.</w:t>
       </w:r>
     </w:p>
@@ -2721,6 +2772,24 @@
           <w:szCs w:val="22"/>
         </w:rPr>
       </w:pPr>
+      <w:proofErr w:type="spellStart"/>
+      <w:r>
+        <w:t>liftsPerContainer_curr_readonly</w:t>
+      </w:r>
+      <w:bookmarkStart w:id="21" w:name="_GoBack"/>
+      <w:bookmarkEnd w:id="21"/>
+      <w:proofErr w:type="spellEnd"/>
+    </w:p>
+    <w:p>
+      <w:pPr>
+        <w:pStyle w:val="BodyText"/>
+        <w:ind w:left="432"/>
+        <w:rPr>
+          <w:rFonts w:asciiTheme="minorHAnsi" w:hAnsiTheme="minorHAnsi"/>
+          <w:sz w:val="22"/>
+          <w:szCs w:val="22"/>
+        </w:rPr>
+      </w:pPr>
     </w:p>
     <w:p>
       <w:pPr>
@@ -2730,14 +2799,14 @@
           <w:rFonts w:asciiTheme="minorHAnsi" w:hAnsiTheme="minorHAnsi"/>
         </w:rPr>
       </w:pPr>
-      <w:bookmarkStart w:id="21" w:name="_Toc410897125"/>
+      <w:bookmarkStart w:id="22" w:name="_Toc410897125"/>
       <w:r>
         <w:rPr>
           <w:rFonts w:asciiTheme="minorHAnsi" w:hAnsiTheme="minorHAnsi"/>
         </w:rPr>
         <w:t>Report Changes</w:t>
       </w:r>
-      <w:bookmarkEnd w:id="21"/>
+      <w:bookmarkEnd w:id="22"/>
     </w:p>
     <w:p>
       <w:pPr>
@@ -2796,14 +2865,15 @@
           <w:rFonts w:asciiTheme="minorHAnsi" w:hAnsiTheme="minorHAnsi"/>
         </w:rPr>
       </w:pPr>
-      <w:bookmarkStart w:id="22" w:name="_Toc410897126"/>
-      <w:r>
-        <w:rPr>
-          <w:rFonts w:asciiTheme="minorHAnsi" w:hAnsiTheme="minorHAnsi"/>
-        </w:rPr>
+      <w:bookmarkStart w:id="23" w:name="_Toc410897126"/>
+      <w:r>
+        <w:rPr>
+          <w:rFonts w:asciiTheme="minorHAnsi" w:hAnsiTheme="minorHAnsi"/>
+        </w:rPr>
+        <w:lastRenderedPageBreak/>
         <w:t>Appendix</w:t>
       </w:r>
-      <w:bookmarkEnd w:id="22"/>
+      <w:bookmarkEnd w:id="23"/>
       <w:r>
         <w:rPr>
           <w:rFonts w:asciiTheme="minorHAnsi" w:hAnsiTheme="minorHAnsi"/>
@@ -2829,8 +2899,6 @@
           <w:rFonts w:asciiTheme="minorHAnsi" w:hAnsiTheme="minorHAnsi"/>
         </w:rPr>
       </w:pPr>
-      <w:bookmarkStart w:id="23" w:name="_GoBack"/>
-      <w:bookmarkEnd w:id="23"/>
     </w:p>
     <w:sectPr>
       <w:headerReference w:type="default" r:id="rId19"/>
@@ -3023,7 +3091,7 @@
       <w:rPr>
         <w:noProof/>
       </w:rPr>
-      <w:t>5/20/2015 1:40:45 PM</w:t>
+      <w:t>6/4/2015 1:30:29 PM</w:t>
     </w:r>
     <w:r>
       <w:rPr>
@@ -3086,7 +3154,7 @@
         <w:sz w:val="16"/>
         <w:szCs w:val="16"/>
       </w:rPr>
-      <w:t>4</w:t>
+      <w:t>8</w:t>
     </w:r>
     <w:r>
       <w:rPr>
@@ -8578,21 +8646,6 @@
 </file>
 
 <file path=customXml/item1.xml><?xml version="1.0" encoding="utf-8"?>
-<p:properties xmlns:p="http://schemas.microsoft.com/office/2006/metadata/properties" xmlns:xsi="http://www.w3.org/2001/XMLSchema-instance">
-  <documentManagement/>
-</p:properties>
-</file>
-
-<file path=customXml/item2.xml><?xml version="1.0" encoding="utf-8"?>
-<?mso-contentType ?>
-<FormTemplates xmlns="http://schemas.microsoft.com/sharepoint/v3/contenttype/forms">
-  <Display>DocumentLibraryForm</Display>
-  <Edit>DocumentLibraryForm</Edit>
-  <New>DocumentLibraryForm</New>
-</FormTemplates>
-</file>
-
-<file path=customXml/item3.xml><?xml version="1.0" encoding="utf-8"?>
 <ct:contentTypeSchema xmlns:ct="http://schemas.microsoft.com/office/2006/metadata/contentType" xmlns:ma="http://schemas.microsoft.com/office/2006/metadata/properties/metaAttributes" ct:_="" ma:_="" ma:contentTypeName="Document" ma:contentTypeID="0x01010007B1D441ADEC8642ABD94220A12323FC" ma:contentTypeVersion="0" ma:contentTypeDescription="Create a new document." ma:contentTypeScope="" ma:versionID="004e9817178017d7dbe120b842248b7f">
   <xsd:schema xmlns:xsd="http://www.w3.org/2001/XMLSchema" xmlns:xs="http://www.w3.org/2001/XMLSchema" xmlns:p="http://schemas.microsoft.com/office/2006/metadata/properties" targetNamespace="http://schemas.microsoft.com/office/2006/metadata/properties" ma:root="true" ma:fieldsID="c64490b4aec6201516c3a874156f37b2">
     <xsd:element name="properties">
@@ -8706,27 +8759,26 @@
 </ct:contentTypeSchema>
 </file>
 
+<file path=customXml/item2.xml><?xml version="1.0" encoding="utf-8"?>
+<?mso-contentType ?>
+<FormTemplates xmlns="http://schemas.microsoft.com/sharepoint/v3/contenttype/forms">
+  <Display>DocumentLibraryForm</Display>
+  <Edit>DocumentLibraryForm</Edit>
+  <New>DocumentLibraryForm</New>
+</FormTemplates>
+</file>
+
+<file path=customXml/item3.xml><?xml version="1.0" encoding="utf-8"?>
+<p:properties xmlns:p="http://schemas.microsoft.com/office/2006/metadata/properties" xmlns:xsi="http://www.w3.org/2001/XMLSchema-instance">
+  <documentManagement/>
+</p:properties>
+</file>
+
 <file path=customXml/item4.xml><?xml version="1.0" encoding="utf-8"?>
 <b:Sources xmlns:b="http://schemas.openxmlformats.org/officeDocument/2006/bibliography" xmlns="http://schemas.openxmlformats.org/officeDocument/2006/bibliography" SelectedStyle="\APA.XSL" StyleName="APA"/>
 </file>
 
 <file path=customXml/itemProps1.xml><?xml version="1.0" encoding="utf-8"?>
-<ds:datastoreItem xmlns:ds="http://schemas.openxmlformats.org/officeDocument/2006/customXml" ds:itemID="{E5265DE5-3E8E-4120-8280-8EC419E03148}">
-  <ds:schemaRefs>
-    <ds:schemaRef ds:uri="http://schemas.microsoft.com/office/2006/metadata/properties"/>
-  </ds:schemaRefs>
-</ds:datastoreItem>
-</file>
-
-<file path=customXml/itemProps2.xml><?xml version="1.0" encoding="utf-8"?>
-<ds:datastoreItem xmlns:ds="http://schemas.openxmlformats.org/officeDocument/2006/customXml" ds:itemID="{3CBB50F0-8F85-42BF-AC23-9DA2DC66E259}">
-  <ds:schemaRefs>
-    <ds:schemaRef ds:uri="http://schemas.microsoft.com/sharepoint/v3/contenttype/forms"/>
-  </ds:schemaRefs>
-</ds:datastoreItem>
-</file>
-
-<file path=customXml/itemProps3.xml><?xml version="1.0" encoding="utf-8"?>
 <ds:datastoreItem xmlns:ds="http://schemas.openxmlformats.org/officeDocument/2006/customXml" ds:itemID="{BA7BD11F-C275-40DD-82C9-C791F093B530}">
   <ds:schemaRefs>
     <ds:schemaRef ds:uri="http://schemas.microsoft.com/office/2006/metadata/contentType"/>
@@ -8742,8 +8794,24 @@
 </ds:datastoreItem>
 </file>
 
+<file path=customXml/itemProps2.xml><?xml version="1.0" encoding="utf-8"?>
+<ds:datastoreItem xmlns:ds="http://schemas.openxmlformats.org/officeDocument/2006/customXml" ds:itemID="{3CBB50F0-8F85-42BF-AC23-9DA2DC66E259}">
+  <ds:schemaRefs>
+    <ds:schemaRef ds:uri="http://schemas.microsoft.com/sharepoint/v3/contenttype/forms"/>
+  </ds:schemaRefs>
+</ds:datastoreItem>
+</file>
+
+<file path=customXml/itemProps3.xml><?xml version="1.0" encoding="utf-8"?>
+<ds:datastoreItem xmlns:ds="http://schemas.openxmlformats.org/officeDocument/2006/customXml" ds:itemID="{E5265DE5-3E8E-4120-8280-8EC419E03148}">
+  <ds:schemaRefs>
+    <ds:schemaRef ds:uri="http://schemas.microsoft.com/office/2006/metadata/properties"/>
+  </ds:schemaRefs>
+</ds:datastoreItem>
+</file>
+
 <file path=customXml/itemProps4.xml><?xml version="1.0" encoding="utf-8"?>
-<ds:datastoreItem xmlns:ds="http://schemas.openxmlformats.org/officeDocument/2006/customXml" ds:itemID="{76D5756B-E5B9-4C8A-A5AF-9BA74A891B1F}">
+<ds:datastoreItem xmlns:ds="http://schemas.openxmlformats.org/officeDocument/2006/customXml" ds:itemID="{F2A76156-CA7B-4BA1-86CC-26432365B06A}">
   <ds:schemaRefs>
     <ds:schemaRef ds:uri="http://schemas.openxmlformats.org/officeDocument/2006/bibliography"/>
   </ds:schemaRefs>

</xml_diff>